<commit_message>
Add player icon changes
</commit_message>
<xml_diff>
--- a/android-rubric checklist.docx
+++ b/android-rubric checklist.docx
@@ -298,6 +298,7 @@
                 <w:sz w:val="20"/>
                 <w:szCs w:val="20"/>
               </w:rPr>
+              <w:t>x</w:t>
             </w:r>
           </w:p>
         </w:tc>
@@ -531,6 +532,7 @@
                 <w:sz w:val="20"/>
                 <w:szCs w:val="20"/>
               </w:rPr>
+              <w:t>x</w:t>
             </w:r>
           </w:p>
         </w:tc>
@@ -1556,6 +1558,7 @@
                 <w:sz w:val="20"/>
                 <w:szCs w:val="20"/>
               </w:rPr>
+              <w:t>x</w:t>
             </w:r>
           </w:p>
         </w:tc>
@@ -1634,6 +1637,7 @@
                 <w:sz w:val="20"/>
                 <w:szCs w:val="20"/>
               </w:rPr>
+              <w:t>x</w:t>
             </w:r>
           </w:p>
         </w:tc>
@@ -1711,6 +1715,7 @@
                 <w:sz w:val="20"/>
                 <w:szCs w:val="20"/>
               </w:rPr>
+              <w:t>x</w:t>
             </w:r>
           </w:p>
         </w:tc>
@@ -1788,6 +1793,7 @@
                 <w:sz w:val="20"/>
                 <w:szCs w:val="20"/>
               </w:rPr>
+              <w:t>x</w:t>
             </w:r>
           </w:p>
         </w:tc>

</xml_diff>